<commit_message>
Structure created for the upload
</commit_message>
<xml_diff>
--- a/Proyecto-Documentacion.docx
+++ b/Proyecto-Documentacion.docx
@@ -282,8 +282,42 @@
           <w:szCs w:val="24"/>
           <w:lang w:val="es-ES"/>
         </w:rPr>
-        <w:t>Allan Gabriel Rodriguez Davila</w:t>
-      </w:r>
+        <w:t xml:space="preserve">Allan Gabriel </w:t>
+      </w:r>
+      <w:proofErr w:type="spellStart"/>
+      <w:r>
+        <w:rPr>
+          <w:rFonts w:ascii="Arial" w:eastAsia="Times New Roman" w:hAnsi="Arial" w:cs="Arial"/>
+          <w:color w:val="000000"/>
+          <w:sz w:val="24"/>
+          <w:szCs w:val="24"/>
+          <w:lang w:val="es-ES"/>
+        </w:rPr>
+        <w:t>Rodriguez</w:t>
+      </w:r>
+      <w:proofErr w:type="spellEnd"/>
+      <w:r>
+        <w:rPr>
+          <w:rFonts w:ascii="Arial" w:eastAsia="Times New Roman" w:hAnsi="Arial" w:cs="Arial"/>
+          <w:color w:val="000000"/>
+          <w:sz w:val="24"/>
+          <w:szCs w:val="24"/>
+          <w:lang w:val="es-ES"/>
+        </w:rPr>
+        <w:t xml:space="preserve"> </w:t>
+      </w:r>
+      <w:proofErr w:type="spellStart"/>
+      <w:r>
+        <w:rPr>
+          <w:rFonts w:ascii="Arial" w:eastAsia="Times New Roman" w:hAnsi="Arial" w:cs="Arial"/>
+          <w:color w:val="000000"/>
+          <w:sz w:val="24"/>
+          <w:szCs w:val="24"/>
+          <w:lang w:val="es-ES"/>
+        </w:rPr>
+        <w:t>Davila</w:t>
+      </w:r>
+      <w:proofErr w:type="spellEnd"/>
     </w:p>
     <w:p>
       <w:pPr>
@@ -354,6 +388,7 @@
           <w:lang w:val="es-ES"/>
         </w:rPr>
       </w:pPr>
+      <w:proofErr w:type="spellStart"/>
       <w:r>
         <w:rPr>
           <w:rFonts w:ascii="Arial" w:eastAsia="Times New Roman" w:hAnsi="Arial" w:cs="Arial"/>
@@ -362,7 +397,18 @@
           <w:szCs w:val="24"/>
           <w:lang w:val="es-ES"/>
         </w:rPr>
-        <w:t>Aivy Masis Rivera 2016253759</w:t>
+        <w:t>Aivy</w:t>
+      </w:r>
+      <w:proofErr w:type="spellEnd"/>
+      <w:r>
+        <w:rPr>
+          <w:rFonts w:ascii="Arial" w:eastAsia="Times New Roman" w:hAnsi="Arial" w:cs="Arial"/>
+          <w:color w:val="000000"/>
+          <w:sz w:val="24"/>
+          <w:szCs w:val="24"/>
+          <w:lang w:val="es-ES"/>
+        </w:rPr>
+        <w:t xml:space="preserve"> Masis Rivera 2016253759</w:t>
       </w:r>
     </w:p>
     <w:p>
@@ -602,7 +648,25 @@
           <w:szCs w:val="22"/>
           <w:lang w:val="es-ES"/>
         </w:rPr>
-        <w:t xml:space="preserve">También se requiere crear prototipos de algunas paginas que ayude a los usuarios a manejar la base de datos y su información de manera que sea fácil de entender y </w:t>
+        <w:t xml:space="preserve">También se requiere crear prototipos de algunas </w:t>
+      </w:r>
+      <w:r>
+        <w:rPr>
+          <w:rFonts w:ascii="Arial" w:hAnsi="Arial" w:cs="Arial"/>
+          <w:sz w:val="22"/>
+          <w:szCs w:val="22"/>
+          <w:lang w:val="es-ES"/>
+        </w:rPr>
+        <w:t>páginas</w:t>
+      </w:r>
+      <w:r>
+        <w:rPr>
+          <w:rFonts w:ascii="Arial" w:hAnsi="Arial" w:cs="Arial"/>
+          <w:sz w:val="22"/>
+          <w:szCs w:val="22"/>
+          <w:lang w:val="es-ES"/>
+        </w:rPr>
+        <w:t xml:space="preserve"> que ayude a los usuarios a manejar la base de datos y su información de manera que sea fácil de entender y </w:t>
       </w:r>
       <w:r>
         <w:rPr>
@@ -808,6 +872,7 @@
                 <w:lang w:val="es-ES"/>
               </w:rPr>
             </w:pPr>
+            <w:proofErr w:type="spellStart"/>
             <w:r>
               <w:rPr>
                 <w:rFonts w:ascii="Arial" w:hAnsi="Arial" w:cs="Arial"/>
@@ -817,6 +882,7 @@
               </w:rPr>
               <w:t>numeroFactura</w:t>
             </w:r>
+            <w:proofErr w:type="spellEnd"/>
           </w:p>
         </w:tc>
         <w:tc>
@@ -993,6 +1059,7 @@
                 <w:lang w:val="es-ES"/>
               </w:rPr>
             </w:pPr>
+            <w:proofErr w:type="spellStart"/>
             <w:r>
               <w:rPr>
                 <w:rFonts w:ascii="Arial" w:hAnsi="Arial" w:cs="Arial"/>
@@ -1002,6 +1069,7 @@
               </w:rPr>
               <w:t>Caracter</w:t>
             </w:r>
+            <w:proofErr w:type="spellEnd"/>
           </w:p>
         </w:tc>
         <w:tc>
@@ -1112,6 +1180,7 @@
                 <w:lang w:val="es-ES"/>
               </w:rPr>
             </w:pPr>
+            <w:proofErr w:type="spellStart"/>
             <w:r>
               <w:rPr>
                 <w:rFonts w:ascii="Arial" w:hAnsi="Arial" w:cs="Arial"/>
@@ -1121,6 +1190,7 @@
               </w:rPr>
               <w:t>ordenCompra</w:t>
             </w:r>
+            <w:proofErr w:type="spellEnd"/>
           </w:p>
         </w:tc>
         <w:tc>
@@ -1209,16 +1279,7 @@
                 <w:szCs w:val="22"/>
                 <w:lang w:val="es-ES"/>
               </w:rPr>
-              <w:t xml:space="preserve">Numero identificador específico para cada </w:t>
-            </w:r>
-            <w:r>
-              <w:rPr>
-                <w:rFonts w:ascii="Arial" w:hAnsi="Arial" w:cs="Arial"/>
-                <w:sz w:val="22"/>
-                <w:szCs w:val="22"/>
-                <w:lang w:val="es-ES"/>
-              </w:rPr>
-              <w:t>orden de compra.</w:t>
+              <w:t>Numero identificador específico para cada orden de compra.</w:t>
             </w:r>
           </w:p>
         </w:tc>
@@ -1261,6 +1322,7 @@
                 <w:lang w:val="es-ES"/>
               </w:rPr>
             </w:pPr>
+            <w:proofErr w:type="spellStart"/>
             <w:r>
               <w:rPr>
                 <w:rFonts w:ascii="Arial" w:hAnsi="Arial" w:cs="Arial"/>
@@ -1270,6 +1332,7 @@
               </w:rPr>
               <w:t>Caracter</w:t>
             </w:r>
+            <w:proofErr w:type="spellEnd"/>
           </w:p>
         </w:tc>
         <w:tc>
@@ -1371,6 +1434,7 @@
                 <w:lang w:val="es-ES"/>
               </w:rPr>
             </w:pPr>
+            <w:proofErr w:type="spellStart"/>
             <w:r>
               <w:rPr>
                 <w:rFonts w:ascii="Arial" w:hAnsi="Arial" w:cs="Arial"/>
@@ -1380,6 +1444,7 @@
               </w:rPr>
               <w:t>anno</w:t>
             </w:r>
+            <w:proofErr w:type="spellEnd"/>
           </w:p>
         </w:tc>
         <w:tc>
@@ -1493,6 +1558,7 @@
                 <w:lang w:val="es-ES"/>
               </w:rPr>
             </w:pPr>
+            <w:proofErr w:type="spellStart"/>
             <w:r>
               <w:rPr>
                 <w:rFonts w:ascii="Arial" w:hAnsi="Arial" w:cs="Arial"/>
@@ -1502,6 +1568,7 @@
               </w:rPr>
               <w:t>Numerico</w:t>
             </w:r>
+            <w:proofErr w:type="spellEnd"/>
           </w:p>
         </w:tc>
         <w:tc>
@@ -1567,6 +1634,7 @@
                 <w:lang w:val="es-ES"/>
               </w:rPr>
             </w:pPr>
+            <w:proofErr w:type="spellStart"/>
             <w:r>
               <w:rPr>
                 <w:rFonts w:ascii="Arial" w:hAnsi="Arial" w:cs="Arial"/>
@@ -1576,6 +1644,7 @@
               </w:rPr>
               <w:t>codigo</w:t>
             </w:r>
+            <w:proofErr w:type="spellEnd"/>
           </w:p>
         </w:tc>
         <w:tc>
@@ -1591,6 +1660,7 @@
                 <w:lang w:val="es-ES"/>
               </w:rPr>
             </w:pPr>
+            <w:proofErr w:type="spellStart"/>
             <w:r>
               <w:rPr>
                 <w:rFonts w:ascii="Arial" w:hAnsi="Arial" w:cs="Arial"/>
@@ -1600,6 +1670,7 @@
               </w:rPr>
               <w:t>Caracter</w:t>
             </w:r>
+            <w:proofErr w:type="spellEnd"/>
           </w:p>
         </w:tc>
         <w:tc>
@@ -1646,25 +1717,7 @@
                 <w:szCs w:val="22"/>
                 <w:lang w:val="es-ES"/>
               </w:rPr>
-              <w:t xml:space="preserve">Identificador único para el </w:t>
-            </w:r>
-            <w:r>
-              <w:rPr>
-                <w:rFonts w:ascii="Arial" w:hAnsi="Arial" w:cs="Arial"/>
-                <w:sz w:val="22"/>
-                <w:szCs w:val="22"/>
-                <w:lang w:val="es-ES"/>
-              </w:rPr>
-              <w:t>valor del objeto relacionado</w:t>
-            </w:r>
-            <w:r>
-              <w:rPr>
-                <w:rFonts w:ascii="Arial" w:hAnsi="Arial" w:cs="Arial"/>
-                <w:sz w:val="22"/>
-                <w:szCs w:val="22"/>
-                <w:lang w:val="es-ES"/>
-              </w:rPr>
-              <w:t>.</w:t>
+              <w:t>Identificador único para el valor del objeto relacionado.</w:t>
             </w:r>
           </w:p>
         </w:tc>
@@ -1683,6 +1736,7 @@
                 <w:lang w:val="es-ES"/>
               </w:rPr>
             </w:pPr>
+            <w:proofErr w:type="spellStart"/>
             <w:r>
               <w:rPr>
                 <w:rFonts w:ascii="Arial" w:hAnsi="Arial" w:cs="Arial"/>
@@ -1692,6 +1746,7 @@
               </w:rPr>
               <w:t>categoria</w:t>
             </w:r>
+            <w:proofErr w:type="spellEnd"/>
           </w:p>
         </w:tc>
         <w:tc>
@@ -1707,6 +1762,7 @@
                 <w:lang w:val="es-ES"/>
               </w:rPr>
             </w:pPr>
+            <w:proofErr w:type="spellStart"/>
             <w:r>
               <w:rPr>
                 <w:rFonts w:ascii="Arial" w:hAnsi="Arial" w:cs="Arial"/>
@@ -1716,6 +1772,7 @@
               </w:rPr>
               <w:t>Caracter</w:t>
             </w:r>
+            <w:proofErr w:type="spellEnd"/>
           </w:p>
         </w:tc>
         <w:tc>
@@ -1771,7 +1828,34 @@
                 <w:szCs w:val="22"/>
                 <w:lang w:val="es-ES"/>
               </w:rPr>
-              <w:t>Tipo de objeto al que esta relacionado el valor (ejemplo, Cotizacion</w:t>
+              <w:t xml:space="preserve">Tipo de objeto al que </w:t>
+            </w:r>
+            <w:r>
+              <w:rPr>
+                <w:rFonts w:ascii="Arial" w:hAnsi="Arial" w:cs="Arial"/>
+                <w:sz w:val="22"/>
+                <w:szCs w:val="22"/>
+                <w:lang w:val="es-ES"/>
+              </w:rPr>
+              <w:t>está</w:t>
+            </w:r>
+            <w:r>
+              <w:rPr>
+                <w:rFonts w:ascii="Arial" w:hAnsi="Arial" w:cs="Arial"/>
+                <w:sz w:val="22"/>
+                <w:szCs w:val="22"/>
+                <w:lang w:val="es-ES"/>
+              </w:rPr>
+              <w:t xml:space="preserve"> relacionado el valor (ejemplo, </w:t>
+            </w:r>
+            <w:r>
+              <w:rPr>
+                <w:rFonts w:ascii="Arial" w:hAnsi="Arial" w:cs="Arial"/>
+                <w:sz w:val="22"/>
+                <w:szCs w:val="22"/>
+                <w:lang w:val="es-ES"/>
+              </w:rPr>
+              <w:t>cotización</w:t>
             </w:r>
             <w:r>
               <w:rPr>
@@ -1799,6 +1883,7 @@
                 <w:lang w:val="es-ES"/>
               </w:rPr>
             </w:pPr>
+            <w:proofErr w:type="spellStart"/>
             <w:r>
               <w:rPr>
                 <w:rFonts w:ascii="Arial" w:hAnsi="Arial" w:cs="Arial"/>
@@ -1808,6 +1893,7 @@
               </w:rPr>
               <w:t>disminutivo</w:t>
             </w:r>
+            <w:proofErr w:type="spellEnd"/>
           </w:p>
         </w:tc>
         <w:tc>
@@ -1823,6 +1909,7 @@
                 <w:lang w:val="es-ES"/>
               </w:rPr>
             </w:pPr>
+            <w:proofErr w:type="spellStart"/>
             <w:r>
               <w:rPr>
                 <w:rFonts w:ascii="Arial" w:hAnsi="Arial" w:cs="Arial"/>
@@ -1832,6 +1919,7 @@
               </w:rPr>
               <w:t>Caracter</w:t>
             </w:r>
+            <w:proofErr w:type="spellEnd"/>
           </w:p>
         </w:tc>
         <w:tc>
@@ -1922,6 +2010,7 @@
                 <w:lang w:val="es-ES"/>
               </w:rPr>
             </w:pPr>
+            <w:proofErr w:type="spellStart"/>
             <w:r>
               <w:rPr>
                 <w:rFonts w:ascii="Arial" w:hAnsi="Arial" w:cs="Arial"/>
@@ -1931,6 +2020,7 @@
               </w:rPr>
               <w:t>Caracter</w:t>
             </w:r>
+            <w:proofErr w:type="spellEnd"/>
           </w:p>
         </w:tc>
         <w:tc>
@@ -1977,7 +2067,25 @@
                 <w:szCs w:val="22"/>
                 <w:lang w:val="es-ES"/>
               </w:rPr>
-              <w:t>Identificador especifico para prioridad (ejemplo, P0 prioridad 0)</w:t>
+              <w:t xml:space="preserve">Identificador </w:t>
+            </w:r>
+            <w:r>
+              <w:rPr>
+                <w:rFonts w:ascii="Arial" w:hAnsi="Arial" w:cs="Arial"/>
+                <w:sz w:val="22"/>
+                <w:szCs w:val="22"/>
+                <w:lang w:val="es-ES"/>
+              </w:rPr>
+              <w:t>específico</w:t>
+            </w:r>
+            <w:r>
+              <w:rPr>
+                <w:rFonts w:ascii="Arial" w:hAnsi="Arial" w:cs="Arial"/>
+                <w:sz w:val="22"/>
+                <w:szCs w:val="22"/>
+                <w:lang w:val="es-ES"/>
+              </w:rPr>
+              <w:t xml:space="preserve"> para prioridad (ejemplo, P0 prioridad 0)</w:t>
             </w:r>
             <w:r>
               <w:rPr>
@@ -2103,6 +2211,7 @@
                 <w:lang w:val="es-ES"/>
               </w:rPr>
             </w:pPr>
+            <w:proofErr w:type="spellStart"/>
             <w:r>
               <w:rPr>
                 <w:rFonts w:ascii="Arial" w:hAnsi="Arial" w:cs="Arial"/>
@@ -2112,6 +2221,7 @@
               </w:rPr>
               <w:t>codigo_proyecto</w:t>
             </w:r>
+            <w:proofErr w:type="spellEnd"/>
           </w:p>
         </w:tc>
         <w:tc>
@@ -2127,6 +2237,7 @@
                 <w:lang w:val="es-ES"/>
               </w:rPr>
             </w:pPr>
+            <w:proofErr w:type="spellStart"/>
             <w:r>
               <w:rPr>
                 <w:rFonts w:ascii="Arial" w:hAnsi="Arial" w:cs="Arial"/>
@@ -2136,6 +2247,7 @@
               </w:rPr>
               <w:t>Caracter</w:t>
             </w:r>
+            <w:proofErr w:type="spellEnd"/>
           </w:p>
         </w:tc>
         <w:tc>
@@ -2201,6 +2313,7 @@
                 <w:lang w:val="es-ES"/>
               </w:rPr>
             </w:pPr>
+            <w:proofErr w:type="spellStart"/>
             <w:r>
               <w:rPr>
                 <w:rFonts w:ascii="Arial" w:hAnsi="Arial" w:cs="Arial"/>
@@ -2210,6 +2323,7 @@
               </w:rPr>
               <w:t>codigo_departamento</w:t>
             </w:r>
+            <w:proofErr w:type="spellEnd"/>
           </w:p>
         </w:tc>
         <w:tc>
@@ -2225,6 +2339,7 @@
                 <w:lang w:val="es-ES"/>
               </w:rPr>
             </w:pPr>
+            <w:proofErr w:type="spellStart"/>
             <w:r>
               <w:rPr>
                 <w:rFonts w:ascii="Arial" w:hAnsi="Arial" w:cs="Arial"/>
@@ -2234,6 +2349,7 @@
               </w:rPr>
               <w:t>Caracter</w:t>
             </w:r>
+            <w:proofErr w:type="spellEnd"/>
           </w:p>
         </w:tc>
         <w:tc>
@@ -2280,25 +2396,7 @@
                 <w:szCs w:val="22"/>
                 <w:lang w:val="es-ES"/>
               </w:rPr>
-              <w:t xml:space="preserve">Código identificador del </w:t>
-            </w:r>
-            <w:r>
-              <w:rPr>
-                <w:rFonts w:ascii="Arial" w:hAnsi="Arial" w:cs="Arial"/>
-                <w:sz w:val="22"/>
-                <w:szCs w:val="22"/>
-                <w:lang w:val="es-ES"/>
-              </w:rPr>
-              <w:t>departamento</w:t>
-            </w:r>
-            <w:r>
-              <w:rPr>
-                <w:rFonts w:ascii="Arial" w:hAnsi="Arial" w:cs="Arial"/>
-                <w:sz w:val="22"/>
-                <w:szCs w:val="22"/>
-                <w:lang w:val="es-ES"/>
-              </w:rPr>
-              <w:t xml:space="preserve"> asociado al registro.</w:t>
+              <w:t>Código identificador del departamento asociado al registro.</w:t>
             </w:r>
           </w:p>
         </w:tc>
@@ -2317,6 +2415,7 @@
                 <w:lang w:val="es-ES"/>
               </w:rPr>
             </w:pPr>
+            <w:proofErr w:type="spellStart"/>
             <w:r>
               <w:rPr>
                 <w:rFonts w:ascii="Arial" w:hAnsi="Arial" w:cs="Arial"/>
@@ -2326,6 +2425,7 @@
               </w:rPr>
               <w:t>userLogin</w:t>
             </w:r>
+            <w:proofErr w:type="spellEnd"/>
           </w:p>
         </w:tc>
         <w:tc>
@@ -2341,6 +2441,7 @@
                 <w:lang w:val="es-ES"/>
               </w:rPr>
             </w:pPr>
+            <w:proofErr w:type="spellStart"/>
             <w:r>
               <w:rPr>
                 <w:rFonts w:ascii="Arial" w:hAnsi="Arial" w:cs="Arial"/>
@@ -2350,6 +2451,7 @@
               </w:rPr>
               <w:t>Caracter</w:t>
             </w:r>
+            <w:proofErr w:type="spellEnd"/>
           </w:p>
         </w:tc>
         <w:tc>
@@ -2439,6 +2541,7 @@
                 <w:lang w:val="es-ES"/>
               </w:rPr>
             </w:pPr>
+            <w:proofErr w:type="spellStart"/>
             <w:r>
               <w:rPr>
                 <w:rFonts w:ascii="Arial" w:hAnsi="Arial" w:cs="Arial"/>
@@ -2448,6 +2551,7 @@
               </w:rPr>
               <w:t>Caracter</w:t>
             </w:r>
+            <w:proofErr w:type="spellEnd"/>
           </w:p>
         </w:tc>
         <w:tc>
@@ -2513,6 +2617,7 @@
                 <w:lang w:val="es-ES"/>
               </w:rPr>
             </w:pPr>
+            <w:proofErr w:type="spellStart"/>
             <w:r>
               <w:rPr>
                 <w:rFonts w:ascii="Arial" w:hAnsi="Arial" w:cs="Arial"/>
@@ -2522,6 +2627,7 @@
               </w:rPr>
               <w:t>primerApellido</w:t>
             </w:r>
+            <w:proofErr w:type="spellEnd"/>
           </w:p>
         </w:tc>
         <w:tc>
@@ -2537,6 +2643,7 @@
                 <w:lang w:val="es-ES"/>
               </w:rPr>
             </w:pPr>
+            <w:proofErr w:type="spellStart"/>
             <w:r>
               <w:rPr>
                 <w:rFonts w:ascii="Arial" w:hAnsi="Arial" w:cs="Arial"/>
@@ -2546,6 +2653,7 @@
               </w:rPr>
               <w:t>Caracter</w:t>
             </w:r>
+            <w:proofErr w:type="spellEnd"/>
           </w:p>
         </w:tc>
         <w:tc>
@@ -2568,16 +2676,7 @@
                 <w:szCs w:val="22"/>
                 <w:lang w:val="es-ES"/>
               </w:rPr>
-              <w:t>1</w:t>
-            </w:r>
-            <w:r>
-              <w:rPr>
-                <w:rFonts w:ascii="Arial" w:hAnsi="Arial" w:cs="Arial"/>
-                <w:sz w:val="22"/>
-                <w:szCs w:val="22"/>
-                <w:lang w:val="es-ES"/>
-              </w:rPr>
-              <w:t>2</w:t>
+              <w:t>12</w:t>
             </w:r>
           </w:p>
         </w:tc>
@@ -2620,6 +2719,7 @@
                 <w:lang w:val="es-ES"/>
               </w:rPr>
             </w:pPr>
+            <w:proofErr w:type="spellStart"/>
             <w:r>
               <w:rPr>
                 <w:rFonts w:ascii="Arial" w:hAnsi="Arial" w:cs="Arial"/>
@@ -2629,6 +2729,7 @@
               </w:rPr>
               <w:t>segundoApellido</w:t>
             </w:r>
+            <w:proofErr w:type="spellEnd"/>
           </w:p>
         </w:tc>
         <w:tc>
@@ -2644,6 +2745,7 @@
                 <w:lang w:val="es-ES"/>
               </w:rPr>
             </w:pPr>
+            <w:proofErr w:type="spellStart"/>
             <w:r>
               <w:rPr>
                 <w:rFonts w:ascii="Arial" w:hAnsi="Arial" w:cs="Arial"/>
@@ -2653,6 +2755,7 @@
               </w:rPr>
               <w:t>Caracter</w:t>
             </w:r>
+            <w:proofErr w:type="spellEnd"/>
           </w:p>
         </w:tc>
         <w:tc>
@@ -2699,16 +2802,7 @@
                 <w:szCs w:val="22"/>
                 <w:lang w:val="es-ES"/>
               </w:rPr>
-              <w:t>Segundo</w:t>
-            </w:r>
-            <w:r>
-              <w:rPr>
-                <w:rFonts w:ascii="Arial" w:hAnsi="Arial" w:cs="Arial"/>
-                <w:sz w:val="22"/>
-                <w:szCs w:val="22"/>
-                <w:lang w:val="es-ES"/>
-              </w:rPr>
-              <w:t xml:space="preserve"> apellido del usuario.</w:t>
+              <w:t>Segundo apellido del usuario.</w:t>
             </w:r>
           </w:p>
         </w:tc>
@@ -2751,6 +2845,7 @@
                 <w:lang w:val="es-ES"/>
               </w:rPr>
             </w:pPr>
+            <w:proofErr w:type="spellStart"/>
             <w:r>
               <w:rPr>
                 <w:rFonts w:ascii="Arial" w:hAnsi="Arial" w:cs="Arial"/>
@@ -2760,6 +2855,7 @@
               </w:rPr>
               <w:t>Caracter</w:t>
             </w:r>
+            <w:proofErr w:type="spellEnd"/>
           </w:p>
         </w:tc>
         <w:tc>
@@ -2782,16 +2878,7 @@
                 <w:szCs w:val="22"/>
                 <w:lang w:val="es-ES"/>
               </w:rPr>
-              <w:t>1</w:t>
-            </w:r>
-            <w:r>
-              <w:rPr>
-                <w:rFonts w:ascii="Arial" w:hAnsi="Arial" w:cs="Arial"/>
-                <w:sz w:val="22"/>
-                <w:szCs w:val="22"/>
-                <w:lang w:val="es-ES"/>
-              </w:rPr>
-              <w:t>3</w:t>
+              <w:t>13</w:t>
             </w:r>
           </w:p>
         </w:tc>
@@ -2834,6 +2921,7 @@
                 <w:lang w:val="es-ES"/>
               </w:rPr>
             </w:pPr>
+            <w:proofErr w:type="spellStart"/>
             <w:r>
               <w:rPr>
                 <w:rFonts w:ascii="Arial" w:hAnsi="Arial" w:cs="Arial"/>
@@ -2843,6 +2931,7 @@
               </w:rPr>
               <w:t>nombre_rol</w:t>
             </w:r>
+            <w:proofErr w:type="spellEnd"/>
           </w:p>
         </w:tc>
         <w:tc>
@@ -2858,6 +2947,7 @@
                 <w:lang w:val="es-ES"/>
               </w:rPr>
             </w:pPr>
+            <w:proofErr w:type="spellStart"/>
             <w:r>
               <w:rPr>
                 <w:rFonts w:ascii="Arial" w:hAnsi="Arial" w:cs="Arial"/>
@@ -2867,6 +2957,7 @@
               </w:rPr>
               <w:t>Caracter</w:t>
             </w:r>
+            <w:proofErr w:type="spellEnd"/>
           </w:p>
         </w:tc>
         <w:tc>
@@ -2932,6 +3023,7 @@
                 <w:lang w:val="es-ES"/>
               </w:rPr>
             </w:pPr>
+            <w:proofErr w:type="spellStart"/>
             <w:r>
               <w:rPr>
                 <w:rFonts w:ascii="Arial" w:hAnsi="Arial" w:cs="Arial"/>
@@ -2941,6 +3033,7 @@
               </w:rPr>
               <w:t>descripcion</w:t>
             </w:r>
+            <w:proofErr w:type="spellEnd"/>
           </w:p>
         </w:tc>
         <w:tc>
@@ -2956,6 +3049,7 @@
                 <w:lang w:val="es-ES"/>
               </w:rPr>
             </w:pPr>
+            <w:proofErr w:type="spellStart"/>
             <w:r>
               <w:rPr>
                 <w:rFonts w:ascii="Arial" w:hAnsi="Arial" w:cs="Arial"/>
@@ -2965,6 +3059,7 @@
               </w:rPr>
               <w:t>Caracter</w:t>
             </w:r>
+            <w:proofErr w:type="spellEnd"/>
           </w:p>
         </w:tc>
         <w:tc>
@@ -3030,6 +3125,7 @@
                 <w:lang w:val="es-ES"/>
               </w:rPr>
             </w:pPr>
+            <w:proofErr w:type="spellStart"/>
             <w:r>
               <w:rPr>
                 <w:rFonts w:ascii="Arial" w:hAnsi="Arial" w:cs="Arial"/>
@@ -3039,6 +3135,7 @@
               </w:rPr>
               <w:t>fechaFinalizacion</w:t>
             </w:r>
+            <w:proofErr w:type="spellEnd"/>
           </w:p>
         </w:tc>
         <w:tc>
@@ -3109,25 +3206,7 @@
                 <w:szCs w:val="22"/>
                 <w:lang w:val="es-ES"/>
               </w:rPr>
-              <w:t xml:space="preserve">Fecha de finalización del valor del </w:t>
-            </w:r>
-            <w:r>
-              <w:rPr>
-                <w:rFonts w:ascii="Arial" w:hAnsi="Arial" w:cs="Arial"/>
-                <w:sz w:val="22"/>
-                <w:szCs w:val="22"/>
-                <w:lang w:val="es-ES"/>
-              </w:rPr>
-              <w:t>objeto relacionado</w:t>
-            </w:r>
-            <w:r>
-              <w:rPr>
-                <w:rFonts w:ascii="Arial" w:hAnsi="Arial" w:cs="Arial"/>
-                <w:sz w:val="22"/>
-                <w:szCs w:val="22"/>
-                <w:lang w:val="es-ES"/>
-              </w:rPr>
-              <w:t>.</w:t>
+              <w:t>Fecha de finalización del valor del objeto relacionado.</w:t>
             </w:r>
           </w:p>
         </w:tc>
@@ -3170,6 +3249,7 @@
                 <w:lang w:val="es-ES"/>
               </w:rPr>
             </w:pPr>
+            <w:proofErr w:type="spellStart"/>
             <w:r>
               <w:rPr>
                 <w:rFonts w:ascii="Arial" w:hAnsi="Arial" w:cs="Arial"/>
@@ -3179,6 +3259,7 @@
               </w:rPr>
               <w:t>Caracter</w:t>
             </w:r>
+            <w:proofErr w:type="spellEnd"/>
           </w:p>
         </w:tc>
         <w:tc>
@@ -3244,6 +3325,7 @@
                 <w:lang w:val="es-ES"/>
               </w:rPr>
             </w:pPr>
+            <w:proofErr w:type="spellStart"/>
             <w:r>
               <w:rPr>
                 <w:rFonts w:ascii="Arial" w:hAnsi="Arial" w:cs="Arial"/>
@@ -3253,6 +3335,7 @@
               </w:rPr>
               <w:t>usuario_asignado</w:t>
             </w:r>
+            <w:proofErr w:type="spellEnd"/>
           </w:p>
         </w:tc>
         <w:tc>
@@ -3268,6 +3351,7 @@
                 <w:lang w:val="es-ES"/>
               </w:rPr>
             </w:pPr>
+            <w:proofErr w:type="spellStart"/>
             <w:r>
               <w:rPr>
                 <w:rFonts w:ascii="Arial" w:hAnsi="Arial" w:cs="Arial"/>
@@ -3277,6 +3361,7 @@
               </w:rPr>
               <w:t>Caracter</w:t>
             </w:r>
+            <w:proofErr w:type="spellEnd"/>
           </w:p>
         </w:tc>
         <w:tc>
@@ -3440,6 +3525,7 @@
                 <w:lang w:val="es-ES"/>
               </w:rPr>
             </w:pPr>
+            <w:proofErr w:type="spellStart"/>
             <w:r>
               <w:rPr>
                 <w:rFonts w:ascii="Arial" w:hAnsi="Arial" w:cs="Arial"/>
@@ -3449,6 +3535,7 @@
               </w:rPr>
               <w:t>precioEstandar</w:t>
             </w:r>
+            <w:proofErr w:type="spellEnd"/>
           </w:p>
         </w:tc>
         <w:tc>
@@ -3538,6 +3625,7 @@
                 <w:lang w:val="es-ES"/>
               </w:rPr>
             </w:pPr>
+            <w:proofErr w:type="spellStart"/>
             <w:r>
               <w:rPr>
                 <w:rFonts w:ascii="Arial" w:hAnsi="Arial" w:cs="Arial"/>
@@ -3547,6 +3635,7 @@
               </w:rPr>
               <w:t>codigo_familia</w:t>
             </w:r>
+            <w:proofErr w:type="spellEnd"/>
           </w:p>
         </w:tc>
         <w:tc>
@@ -3562,6 +3651,7 @@
                 <w:lang w:val="es-ES"/>
               </w:rPr>
             </w:pPr>
+            <w:proofErr w:type="spellStart"/>
             <w:r>
               <w:rPr>
                 <w:rFonts w:ascii="Arial" w:hAnsi="Arial" w:cs="Arial"/>
@@ -3571,6 +3661,7 @@
               </w:rPr>
               <w:t>Caracter</w:t>
             </w:r>
+            <w:proofErr w:type="spellEnd"/>
           </w:p>
         </w:tc>
         <w:tc>
@@ -3645,6 +3736,7 @@
                 <w:lang w:val="es-ES"/>
               </w:rPr>
             </w:pPr>
+            <w:proofErr w:type="spellStart"/>
             <w:r>
               <w:rPr>
                 <w:rFonts w:ascii="Arial" w:hAnsi="Arial" w:cs="Arial"/>
@@ -3654,6 +3746,7 @@
               </w:rPr>
               <w:t>nombreCuenta</w:t>
             </w:r>
+            <w:proofErr w:type="spellEnd"/>
           </w:p>
         </w:tc>
         <w:tc>
@@ -3669,6 +3762,7 @@
                 <w:lang w:val="es-ES"/>
               </w:rPr>
             </w:pPr>
+            <w:proofErr w:type="spellStart"/>
             <w:r>
               <w:rPr>
                 <w:rFonts w:ascii="Arial" w:hAnsi="Arial" w:cs="Arial"/>
@@ -3678,6 +3772,7 @@
               </w:rPr>
               <w:t>Caracter</w:t>
             </w:r>
+            <w:proofErr w:type="spellEnd"/>
           </w:p>
         </w:tc>
         <w:tc>
@@ -3767,6 +3862,7 @@
                 <w:lang w:val="es-ES"/>
               </w:rPr>
             </w:pPr>
+            <w:proofErr w:type="spellStart"/>
             <w:r>
               <w:rPr>
                 <w:rFonts w:ascii="Arial" w:hAnsi="Arial" w:cs="Arial"/>
@@ -3776,6 +3872,7 @@
               </w:rPr>
               <w:t>Caracter</w:t>
             </w:r>
+            <w:proofErr w:type="spellEnd"/>
           </w:p>
         </w:tc>
         <w:tc>
@@ -3841,6 +3938,7 @@
                 <w:lang w:val="es-ES"/>
               </w:rPr>
             </w:pPr>
+            <w:proofErr w:type="spellStart"/>
             <w:r>
               <w:rPr>
                 <w:rFonts w:ascii="Arial" w:hAnsi="Arial" w:cs="Arial"/>
@@ -3850,6 +3948,7 @@
               </w:rPr>
               <w:t>telefono</w:t>
             </w:r>
+            <w:proofErr w:type="spellEnd"/>
           </w:p>
         </w:tc>
         <w:tc>
@@ -3865,6 +3964,7 @@
                 <w:lang w:val="es-ES"/>
               </w:rPr>
             </w:pPr>
+            <w:proofErr w:type="spellStart"/>
             <w:r>
               <w:rPr>
                 <w:rFonts w:ascii="Arial" w:hAnsi="Arial" w:cs="Arial"/>
@@ -3874,6 +3974,7 @@
               </w:rPr>
               <w:t>Caracter</w:t>
             </w:r>
+            <w:proofErr w:type="spellEnd"/>
           </w:p>
         </w:tc>
         <w:tc>
@@ -3964,6 +4065,7 @@
                 <w:lang w:val="es-ES"/>
               </w:rPr>
             </w:pPr>
+            <w:proofErr w:type="spellStart"/>
             <w:r>
               <w:rPr>
                 <w:rFonts w:ascii="Arial" w:hAnsi="Arial" w:cs="Arial"/>
@@ -3973,6 +4075,7 @@
               </w:rPr>
               <w:t>Caracter</w:t>
             </w:r>
+            <w:proofErr w:type="spellEnd"/>
           </w:p>
         </w:tc>
         <w:tc>
@@ -4019,25 +4122,7 @@
                 <w:szCs w:val="22"/>
                 <w:lang w:val="es-ES"/>
               </w:rPr>
-              <w:t xml:space="preserve">Número de </w:t>
-            </w:r>
-            <w:r>
-              <w:rPr>
-                <w:rFonts w:ascii="Arial" w:hAnsi="Arial" w:cs="Arial"/>
-                <w:sz w:val="22"/>
-                <w:szCs w:val="22"/>
-                <w:lang w:val="es-ES"/>
-              </w:rPr>
-              <w:t>celular</w:t>
-            </w:r>
-            <w:r>
-              <w:rPr>
-                <w:rFonts w:ascii="Arial" w:hAnsi="Arial" w:cs="Arial"/>
-                <w:sz w:val="22"/>
-                <w:szCs w:val="22"/>
-                <w:lang w:val="es-ES"/>
-              </w:rPr>
-              <w:t xml:space="preserve"> del registro.</w:t>
+              <w:t>Número de celular del registro.</w:t>
             </w:r>
           </w:p>
         </w:tc>
@@ -4056,6 +4141,7 @@
                 <w:lang w:val="es-ES"/>
               </w:rPr>
             </w:pPr>
+            <w:proofErr w:type="spellStart"/>
             <w:r>
               <w:rPr>
                 <w:rFonts w:ascii="Arial" w:hAnsi="Arial" w:cs="Arial"/>
@@ -4065,6 +4151,7 @@
               </w:rPr>
               <w:t>sitioWeb</w:t>
             </w:r>
+            <w:proofErr w:type="spellEnd"/>
           </w:p>
         </w:tc>
         <w:tc>
@@ -4080,6 +4167,7 @@
                 <w:lang w:val="es-ES"/>
               </w:rPr>
             </w:pPr>
+            <w:proofErr w:type="spellStart"/>
             <w:r>
               <w:rPr>
                 <w:rFonts w:ascii="Arial" w:hAnsi="Arial" w:cs="Arial"/>
@@ -4089,6 +4177,7 @@
               </w:rPr>
               <w:t>Caracter</w:t>
             </w:r>
+            <w:proofErr w:type="spellEnd"/>
           </w:p>
         </w:tc>
         <w:tc>
@@ -4154,6 +4243,7 @@
                 <w:lang w:val="es-ES"/>
               </w:rPr>
             </w:pPr>
+            <w:proofErr w:type="spellStart"/>
             <w:r>
               <w:rPr>
                 <w:rFonts w:ascii="Arial" w:hAnsi="Arial" w:cs="Arial"/>
@@ -4163,6 +4253,7 @@
               </w:rPr>
               <w:t>informacionAdicional</w:t>
             </w:r>
+            <w:proofErr w:type="spellEnd"/>
           </w:p>
         </w:tc>
         <w:tc>
@@ -4178,6 +4269,7 @@
                 <w:lang w:val="es-ES"/>
               </w:rPr>
             </w:pPr>
+            <w:proofErr w:type="spellStart"/>
             <w:r>
               <w:rPr>
                 <w:rFonts w:ascii="Arial" w:hAnsi="Arial" w:cs="Arial"/>
@@ -4187,6 +4279,7 @@
               </w:rPr>
               <w:t>Caracter</w:t>
             </w:r>
+            <w:proofErr w:type="spellEnd"/>
           </w:p>
         </w:tc>
         <w:tc>
@@ -4276,6 +4369,7 @@
                 <w:lang w:val="es-ES"/>
               </w:rPr>
             </w:pPr>
+            <w:proofErr w:type="spellStart"/>
             <w:r>
               <w:rPr>
                 <w:rFonts w:ascii="Arial" w:hAnsi="Arial" w:cs="Arial"/>
@@ -4285,6 +4379,7 @@
               </w:rPr>
               <w:t>Caracter</w:t>
             </w:r>
+            <w:proofErr w:type="spellEnd"/>
           </w:p>
         </w:tc>
         <w:tc>
@@ -4374,6 +4469,7 @@
                 <w:lang w:val="es-ES"/>
               </w:rPr>
             </w:pPr>
+            <w:proofErr w:type="spellStart"/>
             <w:r>
               <w:rPr>
                 <w:rFonts w:ascii="Arial" w:hAnsi="Arial" w:cs="Arial"/>
@@ -4383,6 +4479,7 @@
               </w:rPr>
               <w:t>Caracter</w:t>
             </w:r>
+            <w:proofErr w:type="spellEnd"/>
           </w:p>
         </w:tc>
         <w:tc>
@@ -4457,6 +4554,7 @@
                 <w:lang w:val="es-ES"/>
               </w:rPr>
             </w:pPr>
+            <w:proofErr w:type="spellStart"/>
             <w:r>
               <w:rPr>
                 <w:rFonts w:ascii="Arial" w:hAnsi="Arial" w:cs="Arial"/>
@@ -4466,6 +4564,7 @@
               </w:rPr>
               <w:t>disminutivo_moneda</w:t>
             </w:r>
+            <w:proofErr w:type="spellEnd"/>
           </w:p>
         </w:tc>
         <w:tc>
@@ -4481,6 +4580,7 @@
                 <w:lang w:val="es-ES"/>
               </w:rPr>
             </w:pPr>
+            <w:proofErr w:type="spellStart"/>
             <w:r>
               <w:rPr>
                 <w:rFonts w:ascii="Arial" w:hAnsi="Arial" w:cs="Arial"/>
@@ -4490,6 +4590,7 @@
               </w:rPr>
               <w:t>Caracter</w:t>
             </w:r>
+            <w:proofErr w:type="spellEnd"/>
           </w:p>
         </w:tc>
         <w:tc>
@@ -4536,16 +4637,7 @@
                 <w:szCs w:val="22"/>
                 <w:lang w:val="es-ES"/>
               </w:rPr>
-              <w:t>Siglas</w:t>
-            </w:r>
-            <w:r>
-              <w:rPr>
-                <w:rFonts w:ascii="Arial" w:hAnsi="Arial" w:cs="Arial"/>
-                <w:sz w:val="22"/>
-                <w:szCs w:val="22"/>
-                <w:lang w:val="es-ES"/>
-              </w:rPr>
-              <w:t xml:space="preserve"> identificadoras de la moneda de la oportunidad.</w:t>
+              <w:t>Siglas identificadoras de la moneda de la oportunidad.</w:t>
             </w:r>
           </w:p>
         </w:tc>
@@ -4564,6 +4656,7 @@
                 <w:lang w:val="es-ES"/>
               </w:rPr>
             </w:pPr>
+            <w:proofErr w:type="spellStart"/>
             <w:r>
               <w:rPr>
                 <w:rFonts w:ascii="Arial" w:hAnsi="Arial" w:cs="Arial"/>
@@ -4573,6 +4666,7 @@
               </w:rPr>
               <w:t>nombre_moneda</w:t>
             </w:r>
+            <w:proofErr w:type="spellEnd"/>
           </w:p>
         </w:tc>
         <w:tc>
@@ -4588,6 +4682,7 @@
                 <w:lang w:val="es-ES"/>
               </w:rPr>
             </w:pPr>
+            <w:proofErr w:type="spellStart"/>
             <w:r>
               <w:rPr>
                 <w:rFonts w:ascii="Arial" w:hAnsi="Arial" w:cs="Arial"/>
@@ -4597,6 +4692,7 @@
               </w:rPr>
               <w:t>Caracter</w:t>
             </w:r>
+            <w:proofErr w:type="spellEnd"/>
           </w:p>
         </w:tc>
         <w:tc>
@@ -4662,6 +4758,7 @@
                 <w:lang w:val="es-ES"/>
               </w:rPr>
             </w:pPr>
+            <w:proofErr w:type="spellStart"/>
             <w:r>
               <w:rPr>
                 <w:rFonts w:ascii="Arial" w:hAnsi="Arial" w:cs="Arial"/>
@@ -4671,6 +4768,7 @@
               </w:rPr>
               <w:t>codigoCliente</w:t>
             </w:r>
+            <w:proofErr w:type="spellEnd"/>
           </w:p>
         </w:tc>
         <w:tc>
@@ -4686,6 +4784,7 @@
                 <w:lang w:val="es-ES"/>
               </w:rPr>
             </w:pPr>
+            <w:proofErr w:type="spellStart"/>
             <w:r>
               <w:rPr>
                 <w:rFonts w:ascii="Arial" w:hAnsi="Arial" w:cs="Arial"/>
@@ -4695,6 +4794,7 @@
               </w:rPr>
               <w:t>Caracter</w:t>
             </w:r>
+            <w:proofErr w:type="spellEnd"/>
           </w:p>
         </w:tc>
         <w:tc>
@@ -4793,6 +4893,7 @@
                 <w:lang w:val="es-ES"/>
               </w:rPr>
             </w:pPr>
+            <w:proofErr w:type="spellStart"/>
             <w:r>
               <w:rPr>
                 <w:rFonts w:ascii="Arial" w:hAnsi="Arial" w:cs="Arial"/>
@@ -4802,6 +4903,7 @@
               </w:rPr>
               <w:t>Caracter</w:t>
             </w:r>
+            <w:proofErr w:type="spellEnd"/>
           </w:p>
         </w:tc>
         <w:tc>
@@ -4867,6 +4969,7 @@
                 <w:lang w:val="es-ES"/>
               </w:rPr>
             </w:pPr>
+            <w:proofErr w:type="spellStart"/>
             <w:r>
               <w:rPr>
                 <w:rFonts w:ascii="Arial" w:hAnsi="Arial" w:cs="Arial"/>
@@ -4876,6 +4979,7 @@
               </w:rPr>
               <w:t>nombreContacto</w:t>
             </w:r>
+            <w:proofErr w:type="spellEnd"/>
           </w:p>
         </w:tc>
         <w:tc>
@@ -4891,6 +4995,7 @@
                 <w:lang w:val="es-ES"/>
               </w:rPr>
             </w:pPr>
+            <w:proofErr w:type="spellStart"/>
             <w:r>
               <w:rPr>
                 <w:rFonts w:ascii="Arial" w:hAnsi="Arial" w:cs="Arial"/>
@@ -4900,6 +5005,7 @@
               </w:rPr>
               <w:t>Caracter</w:t>
             </w:r>
+            <w:proofErr w:type="spellEnd"/>
           </w:p>
         </w:tc>
         <w:tc>
@@ -4965,6 +5071,7 @@
                 <w:lang w:val="es-ES"/>
               </w:rPr>
             </w:pPr>
+            <w:proofErr w:type="spellStart"/>
             <w:r>
               <w:rPr>
                 <w:rFonts w:ascii="Arial" w:hAnsi="Arial" w:cs="Arial"/>
@@ -4974,6 +5081,7 @@
               </w:rPr>
               <w:t>direccion</w:t>
             </w:r>
+            <w:proofErr w:type="spellEnd"/>
           </w:p>
         </w:tc>
         <w:tc>
@@ -4989,6 +5097,7 @@
                 <w:lang w:val="es-ES"/>
               </w:rPr>
             </w:pPr>
+            <w:proofErr w:type="spellStart"/>
             <w:r>
               <w:rPr>
                 <w:rFonts w:ascii="Arial" w:hAnsi="Arial" w:cs="Arial"/>
@@ -4998,6 +5107,7 @@
               </w:rPr>
               <w:t>Caracter</w:t>
             </w:r>
+            <w:proofErr w:type="spellEnd"/>
           </w:p>
         </w:tc>
         <w:tc>
@@ -5063,6 +5173,7 @@
                 <w:lang w:val="es-ES"/>
               </w:rPr>
             </w:pPr>
+            <w:proofErr w:type="spellStart"/>
             <w:r>
               <w:rPr>
                 <w:rFonts w:ascii="Arial" w:hAnsi="Arial" w:cs="Arial"/>
@@ -5072,6 +5183,7 @@
               </w:rPr>
               <w:t>codigo_tarea</w:t>
             </w:r>
+            <w:proofErr w:type="spellEnd"/>
           </w:p>
         </w:tc>
         <w:tc>
@@ -5087,6 +5199,7 @@
                 <w:lang w:val="es-ES"/>
               </w:rPr>
             </w:pPr>
+            <w:proofErr w:type="spellStart"/>
             <w:r>
               <w:rPr>
                 <w:rFonts w:ascii="Arial" w:hAnsi="Arial" w:cs="Arial"/>
@@ -5096,6 +5209,7 @@
               </w:rPr>
               <w:t>Caracter</w:t>
             </w:r>
+            <w:proofErr w:type="spellEnd"/>
           </w:p>
         </w:tc>
         <w:tc>
@@ -5170,6 +5284,7 @@
                 <w:lang w:val="es-ES"/>
               </w:rPr>
             </w:pPr>
+            <w:proofErr w:type="spellStart"/>
             <w:r>
               <w:rPr>
                 <w:rFonts w:ascii="Arial" w:hAnsi="Arial" w:cs="Arial"/>
@@ -5179,6 +5294,7 @@
               </w:rPr>
               <w:t>categoria_tipo</w:t>
             </w:r>
+            <w:proofErr w:type="spellEnd"/>
           </w:p>
         </w:tc>
         <w:tc>
@@ -5194,6 +5310,7 @@
                 <w:lang w:val="es-ES"/>
               </w:rPr>
             </w:pPr>
+            <w:proofErr w:type="spellStart"/>
             <w:r>
               <w:rPr>
                 <w:rFonts w:ascii="Arial" w:hAnsi="Arial" w:cs="Arial"/>
@@ -5203,6 +5320,7 @@
               </w:rPr>
               <w:t>Caracter</w:t>
             </w:r>
+            <w:proofErr w:type="spellEnd"/>
           </w:p>
         </w:tc>
         <w:tc>
@@ -5268,6 +5386,7 @@
                 <w:lang w:val="es-ES"/>
               </w:rPr>
             </w:pPr>
+            <w:proofErr w:type="spellStart"/>
             <w:r>
               <w:rPr>
                 <w:rFonts w:ascii="Arial" w:hAnsi="Arial" w:cs="Arial"/>
@@ -5277,6 +5396,7 @@
               </w:rPr>
               <w:t>codigoCliente_contactoCliente</w:t>
             </w:r>
+            <w:proofErr w:type="spellEnd"/>
           </w:p>
         </w:tc>
         <w:tc>
@@ -5292,6 +5412,7 @@
                 <w:lang w:val="es-ES"/>
               </w:rPr>
             </w:pPr>
+            <w:proofErr w:type="spellStart"/>
             <w:r>
               <w:rPr>
                 <w:rFonts w:ascii="Arial" w:hAnsi="Arial" w:cs="Arial"/>
@@ -5301,6 +5422,7 @@
               </w:rPr>
               <w:t>Caracter</w:t>
             </w:r>
+            <w:proofErr w:type="spellEnd"/>
           </w:p>
         </w:tc>
         <w:tc>
@@ -5417,6 +5539,7 @@
                 <w:lang w:val="es-ES"/>
               </w:rPr>
             </w:pPr>
+            <w:proofErr w:type="spellStart"/>
             <w:r>
               <w:rPr>
                 <w:rFonts w:ascii="Arial" w:hAnsi="Arial" w:cs="Arial"/>
@@ -5426,6 +5549,7 @@
               </w:rPr>
               <w:t>Caracter</w:t>
             </w:r>
+            <w:proofErr w:type="spellEnd"/>
           </w:p>
         </w:tc>
         <w:tc>
@@ -5515,6 +5639,7 @@
                 <w:lang w:val="es-ES"/>
               </w:rPr>
             </w:pPr>
+            <w:proofErr w:type="spellStart"/>
             <w:r>
               <w:rPr>
                 <w:rFonts w:ascii="Arial" w:hAnsi="Arial" w:cs="Arial"/>
@@ -5524,6 +5649,7 @@
               </w:rPr>
               <w:t>Caracter</w:t>
             </w:r>
+            <w:proofErr w:type="spellEnd"/>
           </w:p>
         </w:tc>
         <w:tc>
@@ -5589,6 +5715,7 @@
                 <w:lang w:val="es-ES"/>
               </w:rPr>
             </w:pPr>
+            <w:proofErr w:type="spellStart"/>
             <w:r>
               <w:rPr>
                 <w:rFonts w:ascii="Arial" w:hAnsi="Arial" w:cs="Arial"/>
@@ -5598,6 +5725,7 @@
               </w:rPr>
               <w:t>tipo_prioridad</w:t>
             </w:r>
+            <w:proofErr w:type="spellEnd"/>
           </w:p>
         </w:tc>
         <w:tc>
@@ -5613,6 +5741,7 @@
                 <w:lang w:val="es-ES"/>
               </w:rPr>
             </w:pPr>
+            <w:proofErr w:type="spellStart"/>
             <w:r>
               <w:rPr>
                 <w:rFonts w:ascii="Arial" w:hAnsi="Arial" w:cs="Arial"/>
@@ -5622,6 +5751,7 @@
               </w:rPr>
               <w:t>Caracter</w:t>
             </w:r>
+            <w:proofErr w:type="spellEnd"/>
           </w:p>
         </w:tc>
         <w:tc>
@@ -5687,6 +5817,7 @@
                 <w:lang w:val="es-ES"/>
               </w:rPr>
             </w:pPr>
+            <w:proofErr w:type="spellStart"/>
             <w:r>
               <w:rPr>
                 <w:rFonts w:ascii="Arial" w:hAnsi="Arial" w:cs="Arial"/>
@@ -5696,6 +5827,7 @@
               </w:rPr>
               <w:t>codigo_actividad</w:t>
             </w:r>
+            <w:proofErr w:type="spellEnd"/>
           </w:p>
         </w:tc>
         <w:tc>
@@ -5711,6 +5843,7 @@
                 <w:lang w:val="es-ES"/>
               </w:rPr>
             </w:pPr>
+            <w:proofErr w:type="spellStart"/>
             <w:r>
               <w:rPr>
                 <w:rFonts w:ascii="Arial" w:hAnsi="Arial" w:cs="Arial"/>
@@ -5720,6 +5853,7 @@
               </w:rPr>
               <w:t>Caracter</w:t>
             </w:r>
+            <w:proofErr w:type="spellEnd"/>
           </w:p>
         </w:tc>
         <w:tc>
@@ -5785,6 +5919,7 @@
                 <w:lang w:val="es-ES"/>
               </w:rPr>
             </w:pPr>
+            <w:proofErr w:type="spellStart"/>
             <w:r>
               <w:rPr>
                 <w:rFonts w:ascii="Arial" w:hAnsi="Arial" w:cs="Arial"/>
@@ -5794,6 +5929,7 @@
               </w:rPr>
               <w:t>numeroCotizacion</w:t>
             </w:r>
+            <w:proofErr w:type="spellEnd"/>
           </w:p>
         </w:tc>
         <w:tc>
@@ -5892,6 +6028,7 @@
                 <w:lang w:val="es-ES"/>
               </w:rPr>
             </w:pPr>
+            <w:proofErr w:type="spellStart"/>
             <w:r>
               <w:rPr>
                 <w:rFonts w:ascii="Arial" w:hAnsi="Arial" w:cs="Arial"/>
@@ -5901,6 +6038,7 @@
               </w:rPr>
               <w:t>nombreOportunidad</w:t>
             </w:r>
+            <w:proofErr w:type="spellEnd"/>
           </w:p>
         </w:tc>
         <w:tc>
@@ -5916,6 +6054,7 @@
                 <w:lang w:val="es-ES"/>
               </w:rPr>
             </w:pPr>
+            <w:proofErr w:type="spellStart"/>
             <w:r>
               <w:rPr>
                 <w:rFonts w:ascii="Arial" w:hAnsi="Arial" w:cs="Arial"/>
@@ -5925,6 +6064,7 @@
               </w:rPr>
               <w:t>Caracter</w:t>
             </w:r>
+            <w:proofErr w:type="spellEnd"/>
           </w:p>
         </w:tc>
         <w:tc>
@@ -5990,6 +6130,7 @@
                 <w:lang w:val="es-ES"/>
               </w:rPr>
             </w:pPr>
+            <w:proofErr w:type="spellStart"/>
             <w:r>
               <w:rPr>
                 <w:rFonts w:ascii="Arial" w:hAnsi="Arial" w:cs="Arial"/>
@@ -5999,6 +6140,7 @@
               </w:rPr>
               <w:t>mesAnnoCierre</w:t>
             </w:r>
+            <w:proofErr w:type="spellEnd"/>
           </w:p>
         </w:tc>
         <w:tc>
@@ -6014,6 +6156,7 @@
                 <w:lang w:val="es-ES"/>
               </w:rPr>
             </w:pPr>
+            <w:proofErr w:type="spellStart"/>
             <w:r>
               <w:rPr>
                 <w:rFonts w:ascii="Arial" w:hAnsi="Arial" w:cs="Arial"/>
@@ -6023,6 +6166,7 @@
               </w:rPr>
               <w:t>Caracter</w:t>
             </w:r>
+            <w:proofErr w:type="spellEnd"/>
           </w:p>
         </w:tc>
         <w:tc>
@@ -6097,6 +6241,7 @@
                 <w:lang w:val="es-ES"/>
               </w:rPr>
             </w:pPr>
+            <w:proofErr w:type="spellStart"/>
             <w:r>
               <w:rPr>
                 <w:rFonts w:ascii="Arial" w:hAnsi="Arial" w:cs="Arial"/>
@@ -6106,6 +6251,7 @@
               </w:rPr>
               <w:t>fechaCierre</w:t>
             </w:r>
+            <w:proofErr w:type="spellEnd"/>
           </w:p>
         </w:tc>
         <w:tc>
@@ -6293,6 +6439,7 @@
                 <w:lang w:val="es-ES"/>
               </w:rPr>
             </w:pPr>
+            <w:proofErr w:type="spellStart"/>
             <w:r>
               <w:rPr>
                 <w:rFonts w:ascii="Arial" w:hAnsi="Arial" w:cs="Arial"/>
@@ -6302,6 +6449,7 @@
               </w:rPr>
               <w:t>seNego</w:t>
             </w:r>
+            <w:proofErr w:type="spellEnd"/>
           </w:p>
         </w:tc>
         <w:tc>
@@ -6317,6 +6465,7 @@
                 <w:lang w:val="es-ES"/>
               </w:rPr>
             </w:pPr>
+            <w:proofErr w:type="spellStart"/>
             <w:r>
               <w:rPr>
                 <w:rFonts w:ascii="Arial" w:hAnsi="Arial" w:cs="Arial"/>
@@ -6326,6 +6475,7 @@
               </w:rPr>
               <w:t>Caracter</w:t>
             </w:r>
+            <w:proofErr w:type="spellEnd"/>
           </w:p>
         </w:tc>
         <w:tc>
@@ -6348,16 +6498,7 @@
                 <w:szCs w:val="22"/>
                 <w:lang w:val="es-ES"/>
               </w:rPr>
-              <w:t>1</w:t>
-            </w:r>
-            <w:r>
-              <w:rPr>
-                <w:rFonts w:ascii="Arial" w:hAnsi="Arial" w:cs="Arial"/>
-                <w:sz w:val="22"/>
-                <w:szCs w:val="22"/>
-                <w:lang w:val="es-ES"/>
-              </w:rPr>
-              <w:t>5</w:t>
+              <w:t>15</w:t>
             </w:r>
           </w:p>
         </w:tc>
@@ -6400,6 +6541,7 @@
                 <w:lang w:val="es-ES"/>
               </w:rPr>
             </w:pPr>
+            <w:proofErr w:type="spellStart"/>
             <w:r>
               <w:rPr>
                 <w:rFonts w:ascii="Arial" w:hAnsi="Arial" w:cs="Arial"/>
@@ -6409,6 +6551,7 @@
               </w:rPr>
               <w:t>contraQuien</w:t>
             </w:r>
+            <w:proofErr w:type="spellEnd"/>
           </w:p>
         </w:tc>
         <w:tc>
@@ -6424,6 +6567,7 @@
                 <w:lang w:val="es-ES"/>
               </w:rPr>
             </w:pPr>
+            <w:proofErr w:type="spellStart"/>
             <w:r>
               <w:rPr>
                 <w:rFonts w:ascii="Arial" w:hAnsi="Arial" w:cs="Arial"/>
@@ -6433,6 +6577,7 @@
               </w:rPr>
               <w:t>Caracter</w:t>
             </w:r>
+            <w:proofErr w:type="spellEnd"/>
           </w:p>
         </w:tc>
         <w:tc>
@@ -6498,6 +6643,7 @@
                 <w:lang w:val="es-ES"/>
               </w:rPr>
             </w:pPr>
+            <w:proofErr w:type="spellStart"/>
             <w:r>
               <w:rPr>
                 <w:rFonts w:ascii="Arial" w:hAnsi="Arial" w:cs="Arial"/>
@@ -6507,6 +6653,7 @@
               </w:rPr>
               <w:t>nombre_etapa</w:t>
             </w:r>
+            <w:proofErr w:type="spellEnd"/>
           </w:p>
         </w:tc>
         <w:tc>
@@ -6522,6 +6669,7 @@
                 <w:lang w:val="es-ES"/>
               </w:rPr>
             </w:pPr>
+            <w:proofErr w:type="spellStart"/>
             <w:r>
               <w:rPr>
                 <w:rFonts w:ascii="Arial" w:hAnsi="Arial" w:cs="Arial"/>
@@ -6531,6 +6679,7 @@
               </w:rPr>
               <w:t>Caracter</w:t>
             </w:r>
+            <w:proofErr w:type="spellEnd"/>
           </w:p>
         </w:tc>
         <w:tc>
@@ -6614,6 +6763,7 @@
                 <w:lang w:val="es-ES"/>
               </w:rPr>
             </w:pPr>
+            <w:proofErr w:type="spellStart"/>
             <w:r>
               <w:rPr>
                 <w:rFonts w:ascii="Arial" w:hAnsi="Arial" w:cs="Arial"/>
@@ -6623,6 +6773,7 @@
               </w:rPr>
               <w:t>codigo_ejecucion</w:t>
             </w:r>
+            <w:proofErr w:type="spellEnd"/>
           </w:p>
         </w:tc>
         <w:tc>
@@ -6712,6 +6863,7 @@
                 <w:lang w:val="es-ES"/>
               </w:rPr>
             </w:pPr>
+            <w:proofErr w:type="spellStart"/>
             <w:r>
               <w:rPr>
                 <w:rFonts w:ascii="Arial" w:hAnsi="Arial" w:cs="Arial"/>
@@ -6722,6 +6874,7 @@
               <w:lastRenderedPageBreak/>
               <w:t>anno_inflacion</w:t>
             </w:r>
+            <w:proofErr w:type="spellEnd"/>
           </w:p>
         </w:tc>
         <w:tc>
@@ -6811,6 +6964,7 @@
                 <w:lang w:val="es-ES"/>
               </w:rPr>
             </w:pPr>
+            <w:proofErr w:type="spellStart"/>
             <w:r>
               <w:rPr>
                 <w:rFonts w:ascii="Arial" w:hAnsi="Arial" w:cs="Arial"/>
@@ -6820,6 +6974,7 @@
               </w:rPr>
               <w:t>codigo_producto</w:t>
             </w:r>
+            <w:proofErr w:type="spellEnd"/>
           </w:p>
         </w:tc>
         <w:tc>
@@ -6909,6 +7064,7 @@
                 <w:lang w:val="es-ES"/>
               </w:rPr>
             </w:pPr>
+            <w:proofErr w:type="spellStart"/>
             <w:r>
               <w:rPr>
                 <w:rFonts w:ascii="Arial" w:hAnsi="Arial" w:cs="Arial"/>
@@ -6918,6 +7074,7 @@
               </w:rPr>
               <w:t>codigo_caso</w:t>
             </w:r>
+            <w:proofErr w:type="spellEnd"/>
           </w:p>
         </w:tc>
         <w:tc>
@@ -6988,25 +7145,7 @@
                 <w:szCs w:val="22"/>
                 <w:lang w:val="es-ES"/>
               </w:rPr>
-              <w:t xml:space="preserve">Código del </w:t>
-            </w:r>
-            <w:r>
-              <w:rPr>
-                <w:rFonts w:ascii="Arial" w:hAnsi="Arial" w:cs="Arial"/>
-                <w:sz w:val="22"/>
-                <w:szCs w:val="22"/>
-                <w:lang w:val="es-ES"/>
-              </w:rPr>
-              <w:t>caso</w:t>
-            </w:r>
-            <w:r>
-              <w:rPr>
-                <w:rFonts w:ascii="Arial" w:hAnsi="Arial" w:cs="Arial"/>
-                <w:sz w:val="22"/>
-                <w:szCs w:val="22"/>
-                <w:lang w:val="es-ES"/>
-              </w:rPr>
-              <w:t xml:space="preserve"> asociado.</w:t>
+              <w:t>Código del caso asociado.</w:t>
             </w:r>
           </w:p>
         </w:tc>
@@ -7430,7 +7569,47 @@
           <w:szCs w:val="22"/>
           <w:lang w:val="es-ES"/>
         </w:rPr>
-        <w:t>Haga click en Ejecutar (Excecute) para correr el script.</w:t>
+        <w:t xml:space="preserve">Haga </w:t>
+      </w:r>
+      <w:proofErr w:type="spellStart"/>
+      <w:r>
+        <w:rPr>
+          <w:rFonts w:ascii="Arial" w:hAnsi="Arial" w:cs="Arial"/>
+          <w:sz w:val="22"/>
+          <w:szCs w:val="22"/>
+          <w:lang w:val="es-ES"/>
+        </w:rPr>
+        <w:t>click</w:t>
+      </w:r>
+      <w:proofErr w:type="spellEnd"/>
+      <w:r>
+        <w:rPr>
+          <w:rFonts w:ascii="Arial" w:hAnsi="Arial" w:cs="Arial"/>
+          <w:sz w:val="22"/>
+          <w:szCs w:val="22"/>
+          <w:lang w:val="es-ES"/>
+        </w:rPr>
+        <w:t xml:space="preserve"> en Ejecutar (</w:t>
+      </w:r>
+      <w:proofErr w:type="spellStart"/>
+      <w:r>
+        <w:rPr>
+          <w:rFonts w:ascii="Arial" w:hAnsi="Arial" w:cs="Arial"/>
+          <w:sz w:val="22"/>
+          <w:szCs w:val="22"/>
+          <w:lang w:val="es-ES"/>
+        </w:rPr>
+        <w:t>Excecute</w:t>
+      </w:r>
+      <w:proofErr w:type="spellEnd"/>
+      <w:r>
+        <w:rPr>
+          <w:rFonts w:ascii="Arial" w:hAnsi="Arial" w:cs="Arial"/>
+          <w:sz w:val="22"/>
+          <w:szCs w:val="22"/>
+          <w:lang w:val="es-ES"/>
+        </w:rPr>
+        <w:t>) para correr el script.</w:t>
       </w:r>
     </w:p>
     <w:p>
@@ -7778,7 +7957,27 @@
           <w:szCs w:val="22"/>
           <w:lang w:val="es-ES"/>
         </w:rPr>
-        <w:t>Al correr la solución se abrirá el buscador de su selección y se dirigirá a la página principal de la página web donde podrá ver el diseño de algunas de las paginas para el proyecto.</w:t>
+        <w:t xml:space="preserve">Al correr la solución se abrirá el buscador de su selección y se dirigirá a la página principal de la página web donde podrá ver el diseño de algunas de las </w:t>
+      </w:r>
+      <w:proofErr w:type="spellStart"/>
+      <w:r>
+        <w:rPr>
+          <w:rFonts w:ascii="Arial" w:hAnsi="Arial" w:cs="Arial"/>
+          <w:sz w:val="22"/>
+          <w:szCs w:val="22"/>
+          <w:lang w:val="es-ES"/>
+        </w:rPr>
+        <w:t>paginas</w:t>
+      </w:r>
+      <w:proofErr w:type="spellEnd"/>
+      <w:r>
+        <w:rPr>
+          <w:rFonts w:ascii="Arial" w:hAnsi="Arial" w:cs="Arial"/>
+          <w:sz w:val="22"/>
+          <w:szCs w:val="22"/>
+          <w:lang w:val="es-ES"/>
+        </w:rPr>
+        <w:t xml:space="preserve"> para el proyecto.</w:t>
       </w:r>
     </w:p>
     <w:p>
@@ -7881,7 +8080,27 @@
           <w:szCs w:val="22"/>
           <w:lang w:val="es-ES"/>
         </w:rPr>
-        <w:t>Desde el menú principal podrá acceder a la sección de Agregar (el dropdown), donde podrá seleccionar que tabla de la base de datos desea.</w:t>
+        <w:t xml:space="preserve">Desde el menú principal podrá acceder a la sección de Agregar (el </w:t>
+      </w:r>
+      <w:proofErr w:type="spellStart"/>
+      <w:r>
+        <w:rPr>
+          <w:rFonts w:ascii="Arial" w:hAnsi="Arial" w:cs="Arial"/>
+          <w:sz w:val="22"/>
+          <w:szCs w:val="22"/>
+          <w:lang w:val="es-ES"/>
+        </w:rPr>
+        <w:t>dropdown</w:t>
+      </w:r>
+      <w:proofErr w:type="spellEnd"/>
+      <w:r>
+        <w:rPr>
+          <w:rFonts w:ascii="Arial" w:hAnsi="Arial" w:cs="Arial"/>
+          <w:sz w:val="22"/>
+          <w:szCs w:val="22"/>
+          <w:lang w:val="es-ES"/>
+        </w:rPr>
+        <w:t>), donde podrá seleccionar que tabla de la base de datos desea.</w:t>
       </w:r>
     </w:p>
     <w:p>
@@ -7905,7 +8124,27 @@
           <w:szCs w:val="22"/>
           <w:lang w:val="es-ES"/>
         </w:rPr>
-        <w:t>De click en Agregar para ver la lista de las tablas.</w:t>
+        <w:t xml:space="preserve">De </w:t>
+      </w:r>
+      <w:proofErr w:type="spellStart"/>
+      <w:r>
+        <w:rPr>
+          <w:rFonts w:ascii="Arial" w:hAnsi="Arial" w:cs="Arial"/>
+          <w:sz w:val="22"/>
+          <w:szCs w:val="22"/>
+          <w:lang w:val="es-ES"/>
+        </w:rPr>
+        <w:t>click</w:t>
+      </w:r>
+      <w:proofErr w:type="spellEnd"/>
+      <w:r>
+        <w:rPr>
+          <w:rFonts w:ascii="Arial" w:hAnsi="Arial" w:cs="Arial"/>
+          <w:sz w:val="22"/>
+          <w:szCs w:val="22"/>
+          <w:lang w:val="es-ES"/>
+        </w:rPr>
+        <w:t xml:space="preserve"> en Agregar para ver la lista de las tablas.</w:t>
       </w:r>
     </w:p>
     <w:p>
@@ -8122,6 +8361,7 @@
       <w:r>
         <w:rPr>
           <w:rFonts w:ascii="Arial" w:hAnsi="Arial" w:cs="Arial"/>
+          <w:noProof/>
           <w:sz w:val="22"/>
           <w:szCs w:val="22"/>
           <w:lang w:val="es-ES"/>
@@ -8228,6 +8468,7 @@
       <w:r>
         <w:rPr>
           <w:rFonts w:ascii="Arial" w:hAnsi="Arial" w:cs="Arial"/>
+          <w:noProof/>
           <w:sz w:val="22"/>
           <w:szCs w:val="22"/>
           <w:lang w:val="es-ES"/>
@@ -8307,6 +8548,7 @@
       <w:r>
         <w:rPr>
           <w:rFonts w:ascii="Arial" w:hAnsi="Arial" w:cs="Arial"/>
+          <w:noProof/>
           <w:sz w:val="22"/>
           <w:szCs w:val="22"/>
           <w:lang w:val="es-ES"/>
@@ -8453,7 +8695,25 @@
           <w:szCs w:val="22"/>
           <w:lang w:val="es-ES"/>
         </w:rPr>
-        <w:t>Creación de al menos tres paginas en .NET como prototipos para el programa web del sistema.</w:t>
+        <w:t xml:space="preserve">Creación de al menos tres </w:t>
+      </w:r>
+      <w:r>
+        <w:rPr>
+          <w:rFonts w:ascii="Arial" w:hAnsi="Arial" w:cs="Arial"/>
+          <w:sz w:val="22"/>
+          <w:szCs w:val="22"/>
+          <w:lang w:val="es-ES"/>
+        </w:rPr>
+        <w:t>páginas</w:t>
+      </w:r>
+      <w:r>
+        <w:rPr>
+          <w:rFonts w:ascii="Arial" w:hAnsi="Arial" w:cs="Arial"/>
+          <w:sz w:val="22"/>
+          <w:szCs w:val="22"/>
+          <w:lang w:val="es-ES"/>
+        </w:rPr>
+        <w:t xml:space="preserve"> en .NET como prototipos para el programa web del sistema.</w:t>
       </w:r>
     </w:p>
     <w:p>

</xml_diff>